<commit_message>
fixed bug in tridder
</commit_message>
<xml_diff>
--- a/1_kp1/kp1.docx
+++ b/1_kp1/kp1.docx
@@ -29,7 +29,6 @@
           <w:rFonts w:ascii="Times New Roman" w:hAnsi="Times New Roman" w:cs="Times New Roman"/>
           <w:sz w:val="28"/>
           <w:szCs w:val="28"/>
-          <w:lang w:val="en-US"/>
         </w:rPr>
       </w:pPr>
       <w:r>
@@ -152,150 +151,147 @@
           <w:rFonts w:ascii="Times New Roman" w:hAnsi="Times New Roman" w:cs="Times New Roman"/>
           <w:sz w:val="28"/>
           <w:szCs w:val="28"/>
-          <w:lang w:val="en-US"/>
-        </w:rPr>
-      </w:pPr>
-    </w:p>
-    <w:p>
-      <w:pPr>
-        <w:spacing w:after="0"/>
-        <w:rPr>
-          <w:rFonts w:ascii="Times New Roman" w:hAnsi="Times New Roman" w:cs="Times New Roman"/>
-          <w:sz w:val="28"/>
-          <w:szCs w:val="28"/>
-          <w:lang w:val="en-US"/>
-        </w:rPr>
-      </w:pPr>
-    </w:p>
-    <w:p>
-      <w:pPr>
-        <w:spacing w:after="0"/>
-        <w:rPr>
-          <w:rFonts w:ascii="Times New Roman" w:hAnsi="Times New Roman" w:cs="Times New Roman"/>
-          <w:sz w:val="28"/>
-          <w:szCs w:val="28"/>
-          <w:lang w:val="uk-UA"/>
-        </w:rPr>
-      </w:pPr>
-    </w:p>
-    <w:p>
-      <w:pPr>
-        <w:spacing w:after="0"/>
-        <w:rPr>
-          <w:rFonts w:ascii="Times New Roman" w:hAnsi="Times New Roman" w:cs="Times New Roman"/>
-          <w:sz w:val="28"/>
-          <w:szCs w:val="28"/>
-          <w:lang w:val="uk-UA"/>
-        </w:rPr>
-      </w:pPr>
-    </w:p>
-    <w:p>
-      <w:pPr>
-        <w:spacing w:after="0"/>
-        <w:rPr>
-          <w:rFonts w:ascii="Times New Roman" w:hAnsi="Times New Roman" w:cs="Times New Roman"/>
-          <w:sz w:val="28"/>
-          <w:szCs w:val="28"/>
-          <w:lang w:val="uk-UA"/>
-        </w:rPr>
-      </w:pPr>
-    </w:p>
-    <w:p>
-      <w:pPr>
-        <w:spacing w:after="0"/>
-        <w:rPr>
-          <w:rFonts w:ascii="Times New Roman" w:hAnsi="Times New Roman" w:cs="Times New Roman"/>
-          <w:sz w:val="28"/>
-          <w:szCs w:val="28"/>
-          <w:lang w:val="uk-UA"/>
-        </w:rPr>
-      </w:pPr>
-    </w:p>
-    <w:p>
-      <w:pPr>
-        <w:spacing w:after="0"/>
-        <w:rPr>
-          <w:rFonts w:ascii="Times New Roman" w:hAnsi="Times New Roman" w:cs="Times New Roman"/>
-          <w:sz w:val="28"/>
-          <w:szCs w:val="28"/>
-          <w:lang w:val="uk-UA"/>
-        </w:rPr>
-      </w:pPr>
-    </w:p>
-    <w:p>
-      <w:pPr>
-        <w:spacing w:after="0"/>
-        <w:rPr>
-          <w:rFonts w:ascii="Times New Roman" w:hAnsi="Times New Roman" w:cs="Times New Roman"/>
-          <w:sz w:val="28"/>
-          <w:szCs w:val="28"/>
-          <w:lang w:val="uk-UA"/>
-        </w:rPr>
-      </w:pPr>
-    </w:p>
-    <w:p>
-      <w:pPr>
-        <w:spacing w:after="0"/>
-        <w:rPr>
-          <w:rFonts w:ascii="Times New Roman" w:hAnsi="Times New Roman" w:cs="Times New Roman"/>
-          <w:sz w:val="28"/>
-          <w:szCs w:val="28"/>
-          <w:lang w:val="uk-UA"/>
-        </w:rPr>
-      </w:pPr>
-    </w:p>
-    <w:p>
-      <w:pPr>
-        <w:spacing w:after="0"/>
-        <w:rPr>
-          <w:rFonts w:ascii="Times New Roman" w:hAnsi="Times New Roman" w:cs="Times New Roman"/>
-          <w:sz w:val="28"/>
-          <w:szCs w:val="28"/>
-          <w:lang w:val="uk-UA"/>
-        </w:rPr>
-      </w:pPr>
-    </w:p>
-    <w:p>
-      <w:pPr>
-        <w:spacing w:after="0"/>
-        <w:rPr>
-          <w:rFonts w:ascii="Times New Roman" w:hAnsi="Times New Roman" w:cs="Times New Roman"/>
-          <w:sz w:val="28"/>
-          <w:szCs w:val="28"/>
-          <w:lang w:val="uk-UA"/>
-        </w:rPr>
-      </w:pPr>
-    </w:p>
-    <w:p>
-      <w:pPr>
-        <w:spacing w:after="0"/>
-        <w:rPr>
-          <w:rFonts w:ascii="Times New Roman" w:hAnsi="Times New Roman" w:cs="Times New Roman"/>
-          <w:sz w:val="28"/>
-          <w:szCs w:val="28"/>
-          <w:lang w:val="uk-UA"/>
-        </w:rPr>
-      </w:pPr>
-    </w:p>
-    <w:p>
-      <w:pPr>
-        <w:spacing w:after="0"/>
-        <w:rPr>
-          <w:rFonts w:ascii="Times New Roman" w:hAnsi="Times New Roman" w:cs="Times New Roman"/>
-          <w:sz w:val="28"/>
-          <w:szCs w:val="28"/>
-          <w:lang w:val="uk-UA"/>
-        </w:rPr>
-      </w:pPr>
-    </w:p>
-    <w:p>
-      <w:pPr>
-        <w:spacing w:after="0"/>
-        <w:rPr>
-          <w:rFonts w:ascii="Times New Roman" w:hAnsi="Times New Roman" w:cs="Times New Roman"/>
-          <w:sz w:val="28"/>
-          <w:szCs w:val="28"/>
-          <w:lang w:val="en-US"/>
+        </w:rPr>
+      </w:pPr>
+    </w:p>
+    <w:p>
+      <w:pPr>
+        <w:spacing w:after="0"/>
+        <w:rPr>
+          <w:rFonts w:ascii="Times New Roman" w:hAnsi="Times New Roman" w:cs="Times New Roman"/>
+          <w:sz w:val="28"/>
+          <w:szCs w:val="28"/>
+        </w:rPr>
+      </w:pPr>
+    </w:p>
+    <w:p>
+      <w:pPr>
+        <w:spacing w:after="0"/>
+        <w:rPr>
+          <w:rFonts w:ascii="Times New Roman" w:hAnsi="Times New Roman" w:cs="Times New Roman"/>
+          <w:sz w:val="28"/>
+          <w:szCs w:val="28"/>
+          <w:lang w:val="uk-UA"/>
+        </w:rPr>
+      </w:pPr>
+    </w:p>
+    <w:p>
+      <w:pPr>
+        <w:spacing w:after="0"/>
+        <w:rPr>
+          <w:rFonts w:ascii="Times New Roman" w:hAnsi="Times New Roman" w:cs="Times New Roman"/>
+          <w:sz w:val="28"/>
+          <w:szCs w:val="28"/>
+          <w:lang w:val="uk-UA"/>
+        </w:rPr>
+      </w:pPr>
+    </w:p>
+    <w:p>
+      <w:pPr>
+        <w:spacing w:after="0"/>
+        <w:rPr>
+          <w:rFonts w:ascii="Times New Roman" w:hAnsi="Times New Roman" w:cs="Times New Roman"/>
+          <w:sz w:val="28"/>
+          <w:szCs w:val="28"/>
+          <w:lang w:val="uk-UA"/>
+        </w:rPr>
+      </w:pPr>
+    </w:p>
+    <w:p>
+      <w:pPr>
+        <w:spacing w:after="0"/>
+        <w:rPr>
+          <w:rFonts w:ascii="Times New Roman" w:hAnsi="Times New Roman" w:cs="Times New Roman"/>
+          <w:sz w:val="28"/>
+          <w:szCs w:val="28"/>
+          <w:lang w:val="uk-UA"/>
+        </w:rPr>
+      </w:pPr>
+    </w:p>
+    <w:p>
+      <w:pPr>
+        <w:spacing w:after="0"/>
+        <w:rPr>
+          <w:rFonts w:ascii="Times New Roman" w:hAnsi="Times New Roman" w:cs="Times New Roman"/>
+          <w:sz w:val="28"/>
+          <w:szCs w:val="28"/>
+          <w:lang w:val="uk-UA"/>
+        </w:rPr>
+      </w:pPr>
+    </w:p>
+    <w:p>
+      <w:pPr>
+        <w:spacing w:after="0"/>
+        <w:rPr>
+          <w:rFonts w:ascii="Times New Roman" w:hAnsi="Times New Roman" w:cs="Times New Roman"/>
+          <w:sz w:val="28"/>
+          <w:szCs w:val="28"/>
+          <w:lang w:val="uk-UA"/>
+        </w:rPr>
+      </w:pPr>
+    </w:p>
+    <w:p>
+      <w:pPr>
+        <w:spacing w:after="0"/>
+        <w:rPr>
+          <w:rFonts w:ascii="Times New Roman" w:hAnsi="Times New Roman" w:cs="Times New Roman"/>
+          <w:sz w:val="28"/>
+          <w:szCs w:val="28"/>
+          <w:lang w:val="uk-UA"/>
+        </w:rPr>
+      </w:pPr>
+    </w:p>
+    <w:p>
+      <w:pPr>
+        <w:spacing w:after="0"/>
+        <w:rPr>
+          <w:rFonts w:ascii="Times New Roman" w:hAnsi="Times New Roman" w:cs="Times New Roman"/>
+          <w:sz w:val="28"/>
+          <w:szCs w:val="28"/>
+          <w:lang w:val="uk-UA"/>
+        </w:rPr>
+      </w:pPr>
+    </w:p>
+    <w:p>
+      <w:pPr>
+        <w:spacing w:after="0"/>
+        <w:rPr>
+          <w:rFonts w:ascii="Times New Roman" w:hAnsi="Times New Roman" w:cs="Times New Roman"/>
+          <w:sz w:val="28"/>
+          <w:szCs w:val="28"/>
+          <w:lang w:val="uk-UA"/>
+        </w:rPr>
+      </w:pPr>
+    </w:p>
+    <w:p>
+      <w:pPr>
+        <w:spacing w:after="0"/>
+        <w:rPr>
+          <w:rFonts w:ascii="Times New Roman" w:hAnsi="Times New Roman" w:cs="Times New Roman"/>
+          <w:sz w:val="28"/>
+          <w:szCs w:val="28"/>
+          <w:lang w:val="uk-UA"/>
+        </w:rPr>
+      </w:pPr>
+    </w:p>
+    <w:p>
+      <w:pPr>
+        <w:spacing w:after="0"/>
+        <w:rPr>
+          <w:rFonts w:ascii="Times New Roman" w:hAnsi="Times New Roman" w:cs="Times New Roman"/>
+          <w:sz w:val="28"/>
+          <w:szCs w:val="28"/>
+          <w:lang w:val="uk-UA"/>
+        </w:rPr>
+      </w:pPr>
+    </w:p>
+    <w:p>
+      <w:pPr>
+        <w:spacing w:after="0"/>
+        <w:rPr>
+          <w:rFonts w:ascii="Times New Roman" w:hAnsi="Times New Roman" w:cs="Times New Roman"/>
+          <w:sz w:val="28"/>
+          <w:szCs w:val="28"/>
         </w:rPr>
       </w:pPr>
     </w:p>
@@ -2855,6 +2851,38 @@
           <w:lang w:val="uk-UA"/>
         </w:rPr>
       </w:pPr>
+      <w:proofErr w:type="spellStart"/>
+      <w:r>
+        <w:rPr>
+          <w:rFonts w:ascii="Times New Roman" w:hAnsi="Times New Roman" w:cs="Times New Roman"/>
+          <w:sz w:val="28"/>
+          <w:szCs w:val="28"/>
+          <w:lang w:val="uk-UA"/>
+        </w:rPr>
+        <w:t>delimiter</w:t>
+      </w:r>
+      <w:proofErr w:type="spellEnd"/>
+      <w:r>
+        <w:rPr>
+          <w:rFonts w:ascii="Times New Roman" w:hAnsi="Times New Roman" w:cs="Times New Roman"/>
+          <w:sz w:val="28"/>
+          <w:szCs w:val="28"/>
+          <w:lang w:val="uk-UA"/>
+        </w:rPr>
+        <w:t xml:space="preserve"> //</w:t>
+      </w:r>
+    </w:p>
+    <w:p>
+      <w:pPr>
+        <w:spacing w:after="0"/>
+        <w:jc w:val="both"/>
+        <w:rPr>
+          <w:rFonts w:ascii="Times New Roman" w:hAnsi="Times New Roman" w:cs="Times New Roman"/>
+          <w:sz w:val="28"/>
+          <w:szCs w:val="28"/>
+          <w:lang w:val="uk-UA"/>
+        </w:rPr>
+      </w:pPr>
       <w:r>
         <w:rPr>
           <w:rFonts w:ascii="Times New Roman" w:hAnsi="Times New Roman" w:cs="Times New Roman"/>
@@ -3048,7 +3076,7 @@
           <w:szCs w:val="28"/>
           <w:lang w:val="uk-UA"/>
         </w:rPr>
-        <w:t>);;</w:t>
+        <w:t>);</w:t>
       </w:r>
     </w:p>
     <w:p>
@@ -3130,39 +3158,92 @@
           <w:szCs w:val="28"/>
           <w:lang w:val="uk-UA"/>
         </w:rPr>
-        <w:t>) VALUES ('5', @t1);;</w:t>
-      </w:r>
-    </w:p>
-    <w:p>
-      <w:pPr>
-        <w:spacing w:after="0"/>
-        <w:jc w:val="both"/>
-        <w:rPr>
-          <w:rFonts w:ascii="Times New Roman" w:hAnsi="Times New Roman" w:cs="Times New Roman"/>
-          <w:sz w:val="28"/>
-          <w:szCs w:val="28"/>
-          <w:lang w:val="uk-UA"/>
-        </w:rPr>
-      </w:pPr>
-      <w:r>
-        <w:rPr>
-          <w:rFonts w:ascii="Times New Roman" w:hAnsi="Times New Roman" w:cs="Times New Roman"/>
-          <w:sz w:val="28"/>
-          <w:szCs w:val="28"/>
-          <w:lang w:val="uk-UA"/>
-        </w:rPr>
-        <w:t>END;;</w:t>
-      </w:r>
-    </w:p>
-    <w:p>
-      <w:pPr>
-        <w:spacing w:after="0"/>
-        <w:jc w:val="both"/>
-        <w:rPr>
-          <w:rFonts w:ascii="Times New Roman" w:hAnsi="Times New Roman" w:cs="Times New Roman"/>
-          <w:sz w:val="28"/>
-          <w:szCs w:val="28"/>
-          <w:lang w:val="uk-UA"/>
+        <w:t>) VALUES ('5', @t1);</w:t>
+      </w:r>
+    </w:p>
+    <w:p>
+      <w:pPr>
+        <w:spacing w:after="0"/>
+        <w:jc w:val="both"/>
+        <w:rPr>
+          <w:rFonts w:ascii="Times New Roman" w:hAnsi="Times New Roman" w:cs="Times New Roman"/>
+          <w:sz w:val="28"/>
+          <w:szCs w:val="28"/>
+          <w:lang w:val="uk-UA"/>
+        </w:rPr>
+      </w:pPr>
+      <w:r>
+        <w:rPr>
+          <w:rFonts w:ascii="Times New Roman" w:hAnsi="Times New Roman" w:cs="Times New Roman"/>
+          <w:sz w:val="28"/>
+          <w:szCs w:val="28"/>
+          <w:lang w:val="uk-UA"/>
+        </w:rPr>
+        <w:t>END;</w:t>
+      </w:r>
+    </w:p>
+    <w:p>
+      <w:pPr>
+        <w:spacing w:after="0"/>
+        <w:jc w:val="both"/>
+        <w:rPr>
+          <w:rFonts w:ascii="Times New Roman" w:hAnsi="Times New Roman" w:cs="Times New Roman"/>
+          <w:sz w:val="28"/>
+          <w:szCs w:val="28"/>
+          <w:lang w:val="uk-UA"/>
+        </w:rPr>
+      </w:pPr>
+      <w:r>
+        <w:rPr>
+          <w:rFonts w:ascii="Times New Roman" w:hAnsi="Times New Roman" w:cs="Times New Roman"/>
+          <w:sz w:val="28"/>
+          <w:szCs w:val="28"/>
+          <w:lang w:val="uk-UA"/>
+        </w:rPr>
+        <w:t>//</w:t>
+      </w:r>
+    </w:p>
+    <w:p>
+      <w:pPr>
+        <w:spacing w:after="0"/>
+        <w:jc w:val="both"/>
+        <w:rPr>
+          <w:rFonts w:ascii="Times New Roman" w:hAnsi="Times New Roman" w:cs="Times New Roman"/>
+          <w:sz w:val="28"/>
+          <w:szCs w:val="28"/>
+          <w:lang w:val="en-US"/>
+        </w:rPr>
+      </w:pPr>
+      <w:proofErr w:type="spellStart"/>
+      <w:r>
+        <w:rPr>
+          <w:rFonts w:ascii="Times New Roman" w:hAnsi="Times New Roman" w:cs="Times New Roman"/>
+          <w:sz w:val="28"/>
+          <w:szCs w:val="28"/>
+          <w:lang w:val="uk-UA"/>
+        </w:rPr>
+        <w:t>delimiter</w:t>
+      </w:r>
+      <w:proofErr w:type="spellEnd"/>
+      <w:r>
+        <w:rPr>
+          <w:rFonts w:ascii="Times New Roman" w:hAnsi="Times New Roman" w:cs="Times New Roman"/>
+          <w:sz w:val="28"/>
+          <w:szCs w:val="28"/>
+          <w:lang w:val="uk-UA"/>
+        </w:rPr>
+        <w:t xml:space="preserve"> ;</w:t>
+      </w:r>
+    </w:p>
+    <w:p>
+      <w:pPr>
+        <w:spacing w:after="0"/>
+        <w:jc w:val="both"/>
+        <w:rPr>
+          <w:rFonts w:ascii="Times New Roman" w:hAnsi="Times New Roman" w:cs="Times New Roman"/>
+          <w:sz w:val="28"/>
+          <w:szCs w:val="28"/>
+          <w:lang w:val="en-US"/>
         </w:rPr>
       </w:pPr>
     </w:p>
@@ -3703,7 +3784,6 @@
           <w:szCs w:val="28"/>
           <w:lang w:eastAsia="ru-RU"/>
         </w:rPr>
-        <w:lastRenderedPageBreak/>
         <w:drawing>
           <wp:inline distT="0" distB="0" distL="0" distR="0">
             <wp:extent cx="4897010" cy="2047461"/>

</xml_diff>